<commit_message>
Update An Exploratory Data Analysis on K-Pop Idols from 1995-2023.docx
</commit_message>
<xml_diff>
--- a/An Exploratory Data Analysis on K-Pop Idols from 1995-2023.docx
+++ b/An Exploratory Data Analysis on K-Pop Idols from 1995-2023.docx
@@ -97,25 +97,7 @@
           <w:sz w:val="24"/>
           <w:szCs w:val="24"/>
         </w:rPr>
-        <w:t xml:space="preserve"> analysis will </w:t>
-      </w:r>
-      <w:proofErr w:type="gramStart"/>
-      <w:r>
-        <w:rPr>
-          <w:rFonts w:ascii="Times New Roman" w:hAnsi="Times New Roman" w:cs="Times New Roman"/>
-          <w:sz w:val="24"/>
-          <w:szCs w:val="24"/>
-        </w:rPr>
-        <w:t>look into</w:t>
-      </w:r>
-      <w:proofErr w:type="gramEnd"/>
-      <w:r>
-        <w:rPr>
-          <w:rFonts w:ascii="Times New Roman" w:hAnsi="Times New Roman" w:cs="Times New Roman"/>
-          <w:sz w:val="24"/>
-          <w:szCs w:val="24"/>
-        </w:rPr>
-        <w:t xml:space="preserve"> data regarding the </w:t>
+        <w:t xml:space="preserve"> analysis will look into data regarding the </w:t>
       </w:r>
       <w:r>
         <w:rPr>
@@ -349,25 +331,7 @@
           <w:sz w:val="24"/>
           <w:szCs w:val="24"/>
         </w:rPr>
-        <w:t xml:space="preserve">. The data was scraped using Python, specifically with </w:t>
-      </w:r>
-      <w:proofErr w:type="spellStart"/>
-      <w:r>
-        <w:rPr>
-          <w:rFonts w:ascii="Times New Roman" w:hAnsi="Times New Roman" w:cs="Times New Roman"/>
-          <w:sz w:val="24"/>
-          <w:szCs w:val="24"/>
-        </w:rPr>
-        <w:t>BeatifulSoup</w:t>
-      </w:r>
-      <w:proofErr w:type="spellEnd"/>
-      <w:r>
-        <w:rPr>
-          <w:rFonts w:ascii="Times New Roman" w:hAnsi="Times New Roman" w:cs="Times New Roman"/>
-          <w:sz w:val="24"/>
-          <w:szCs w:val="24"/>
-        </w:rPr>
-        <w:t xml:space="preserve"> and Pandas. Afterwards, it was cleaned then exported to csv files using the Pandas library. Subsequently, the analysis was done by using Microsoft Power BI to visualize the data, thereby showing connections and trends that the data presented. Some assumptions regarding the data</w:t>
+        <w:t>. The data was scraped using Python, specifically with BeatifulSoup and Pandas. Afterwards, it was cleaned then exported to csv files using the Pandas library. Subsequently, the analysis was done by using Microsoft Power BI to visualize the data, thereby showing connections and trends that the data presented. Some assumptions regarding the data</w:t>
       </w:r>
       <w:r>
         <w:rPr>
@@ -524,7 +488,6 @@
         <w:lastRenderedPageBreak/>
         <w:t xml:space="preserve">The second dataset, obtained from </w:t>
       </w:r>
-      <w:proofErr w:type="spellStart"/>
       <w:r>
         <w:rPr>
           <w:rFonts w:ascii="Times New Roman" w:hAnsi="Times New Roman" w:cs="Times New Roman"/>
@@ -535,32 +498,13 @@
         </w:rPr>
         <w:t>dbkpop</w:t>
       </w:r>
-      <w:proofErr w:type="spellEnd"/>
-      <w:r>
-        <w:rPr>
-          <w:rFonts w:ascii="Times New Roman" w:hAnsi="Times New Roman" w:cs="Times New Roman"/>
-          <w:sz w:val="24"/>
-          <w:szCs w:val="24"/>
-        </w:rPr>
-        <w:t xml:space="preserve"> (kpop_girlgroups.csv), focused exclusively on girl groups. It comprised 215 entries representing different girl groups and included information such as the group name, abbreviation, Korean name, debut date, company, current member count, original member count, </w:t>
-      </w:r>
-      <w:proofErr w:type="spellStart"/>
-      <w:r>
-        <w:rPr>
-          <w:rFonts w:ascii="Times New Roman" w:hAnsi="Times New Roman" w:cs="Times New Roman"/>
-          <w:sz w:val="24"/>
-          <w:szCs w:val="24"/>
-        </w:rPr>
-        <w:t>fanclub</w:t>
-      </w:r>
-      <w:proofErr w:type="spellEnd"/>
-      <w:r>
-        <w:rPr>
-          <w:rFonts w:ascii="Times New Roman" w:hAnsi="Times New Roman" w:cs="Times New Roman"/>
-          <w:sz w:val="24"/>
-          <w:szCs w:val="24"/>
-        </w:rPr>
-        <w:t xml:space="preserve"> name, and active status.</w:t>
+      <w:r>
+        <w:rPr>
+          <w:rFonts w:ascii="Times New Roman" w:hAnsi="Times New Roman" w:cs="Times New Roman"/>
+          <w:sz w:val="24"/>
+          <w:szCs w:val="24"/>
+        </w:rPr>
+        <w:t xml:space="preserve"> (kpop_girlgroups.csv), focused exclusively on girl groups. It comprised 215 entries representing different girl groups and included information such as the group name, abbreviation, Korean name, debut date, company, current member count, original member count, fanclub name, and active status.</w:t>
       </w:r>
     </w:p>
     <w:p>
@@ -585,7 +529,6 @@
         </w:rPr>
         <w:t xml:space="preserve">The third dataset, also from </w:t>
       </w:r>
-      <w:proofErr w:type="spellStart"/>
       <w:r>
         <w:rPr>
           <w:rFonts w:ascii="Times New Roman" w:hAnsi="Times New Roman" w:cs="Times New Roman"/>
@@ -596,32 +539,13 @@
         </w:rPr>
         <w:t>dbkpop</w:t>
       </w:r>
-      <w:proofErr w:type="spellEnd"/>
-      <w:r>
-        <w:rPr>
-          <w:rFonts w:ascii="Times New Roman" w:hAnsi="Times New Roman" w:cs="Times New Roman"/>
-          <w:sz w:val="24"/>
-          <w:szCs w:val="24"/>
-        </w:rPr>
-        <w:t xml:space="preserve"> (kpop_boygroups.csv), focused specifically on boy groups. It consisted of 210 entries representing various boy groups and included information such as the group name, abbreviation, Korean name, debut date, company, current member count, original member count, </w:t>
-      </w:r>
-      <w:proofErr w:type="spellStart"/>
-      <w:r>
-        <w:rPr>
-          <w:rFonts w:ascii="Times New Roman" w:hAnsi="Times New Roman" w:cs="Times New Roman"/>
-          <w:sz w:val="24"/>
-          <w:szCs w:val="24"/>
-        </w:rPr>
-        <w:t>fanclub</w:t>
-      </w:r>
-      <w:proofErr w:type="spellEnd"/>
-      <w:r>
-        <w:rPr>
-          <w:rFonts w:ascii="Times New Roman" w:hAnsi="Times New Roman" w:cs="Times New Roman"/>
-          <w:sz w:val="24"/>
-          <w:szCs w:val="24"/>
-        </w:rPr>
-        <w:t xml:space="preserve"> name, and active status.</w:t>
+      <w:r>
+        <w:rPr>
+          <w:rFonts w:ascii="Times New Roman" w:hAnsi="Times New Roman" w:cs="Times New Roman"/>
+          <w:sz w:val="24"/>
+          <w:szCs w:val="24"/>
+        </w:rPr>
+        <w:t xml:space="preserve"> (kpop_boygroups.csv), focused specifically on boy groups. It consisted of 210 entries representing various boy groups and included information such as the group name, abbreviation, Korean name, debut date, company, current member count, original member count, fanclub name, and active status.</w:t>
       </w:r>
     </w:p>
     <w:p>
@@ -640,25 +564,7 @@
           <w:sz w:val="24"/>
           <w:szCs w:val="24"/>
         </w:rPr>
-        <w:t xml:space="preserve">These datasets provided comprehensive information on K-pop idols, including their personal details, group affiliations, debut dates, company associations, and </w:t>
-      </w:r>
-      <w:proofErr w:type="spellStart"/>
-      <w:r>
-        <w:rPr>
-          <w:rFonts w:ascii="Times New Roman" w:hAnsi="Times New Roman" w:cs="Times New Roman"/>
-          <w:sz w:val="24"/>
-          <w:szCs w:val="24"/>
-        </w:rPr>
-        <w:t>fanclub</w:t>
-      </w:r>
-      <w:proofErr w:type="spellEnd"/>
-      <w:r>
-        <w:rPr>
-          <w:rFonts w:ascii="Times New Roman" w:hAnsi="Times New Roman" w:cs="Times New Roman"/>
-          <w:sz w:val="24"/>
-          <w:szCs w:val="24"/>
-        </w:rPr>
-        <w:t xml:space="preserve"> information. The combination of these datasets enabled a comprehensive analysis of the K-pop industry, its trends, and the characteristics of idols and groups.</w:t>
+        <w:t>These datasets provided comprehensive information on K-pop idols, including their personal details, group affiliations, debut dates, company associations, and fanclub information. The combination of these datasets enabled a comprehensive analysis of the K-pop industry, its trends, and the characteristics of idols and groups.</w:t>
       </w:r>
     </w:p>
     <w:p>
@@ -1103,25 +1009,7 @@
           <w:sz w:val="24"/>
           <w:szCs w:val="24"/>
         </w:rPr>
-        <w:t xml:space="preserve">These findings shed light on various aspects of the K-pop industry, providing insights into birth trends, gender distribution, age differences, group composition, and the </w:t>
-      </w:r>
-      <w:proofErr w:type="gramStart"/>
-      <w:r>
-        <w:rPr>
-          <w:rFonts w:ascii="Times New Roman" w:hAnsi="Times New Roman" w:cs="Times New Roman"/>
-          <w:sz w:val="24"/>
-          <w:szCs w:val="24"/>
-        </w:rPr>
-        <w:t>current status</w:t>
-      </w:r>
-      <w:proofErr w:type="gramEnd"/>
-      <w:r>
-        <w:rPr>
-          <w:rFonts w:ascii="Times New Roman" w:hAnsi="Times New Roman" w:cs="Times New Roman"/>
-          <w:sz w:val="24"/>
-          <w:szCs w:val="24"/>
-        </w:rPr>
-        <w:t xml:space="preserve"> of male and female groups.</w:t>
+        <w:t>These findings shed light on various aspects of the K-pop industry, providing insights into birth trends, gender distribution, age differences, group composition, and the current status of male and female groups.</w:t>
       </w:r>
     </w:p>
     <w:p>
@@ -1233,25 +1121,7 @@
           <w:sz w:val="24"/>
           <w:szCs w:val="24"/>
         </w:rPr>
-        <w:t xml:space="preserve">Analyzing the nationality distribution of male and female idols reveals interesting patterns within the K-pop industry. </w:t>
-      </w:r>
-      <w:proofErr w:type="gramStart"/>
-      <w:r>
-        <w:rPr>
-          <w:rFonts w:ascii="Times New Roman" w:hAnsi="Times New Roman" w:cs="Times New Roman"/>
-          <w:sz w:val="24"/>
-          <w:szCs w:val="24"/>
-        </w:rPr>
-        <w:t>The majority of</w:t>
-      </w:r>
-      <w:proofErr w:type="gramEnd"/>
-      <w:r>
-        <w:rPr>
-          <w:rFonts w:ascii="Times New Roman" w:hAnsi="Times New Roman" w:cs="Times New Roman"/>
-          <w:sz w:val="24"/>
-          <w:szCs w:val="24"/>
-        </w:rPr>
-        <w:t xml:space="preserve"> idols, totaling 1611, hail from South Korea. Among them, 786 are female and 825 are male.</w:t>
+        <w:t>Analyzing the nationality distribution of male and female idols reveals interesting patterns within the K-pop industry. The majority of idols, totaling 1611, hail from South Korea. Among them, 786 are female and 825 are male.</w:t>
       </w:r>
     </w:p>
     <w:p>
@@ -3743,25 +3613,7 @@
           <w:sz w:val="24"/>
           <w:szCs w:val="24"/>
         </w:rPr>
-        <w:t xml:space="preserve">The count of K-pop groups per debut year provides valuable insights into the trends and patterns of group formations within the industry. When examining female groups, it becomes apparent that </w:t>
-      </w:r>
-      <w:proofErr w:type="gramStart"/>
-      <w:r>
-        <w:rPr>
-          <w:rFonts w:ascii="Times New Roman" w:hAnsi="Times New Roman" w:cs="Times New Roman"/>
-          <w:sz w:val="24"/>
-          <w:szCs w:val="24"/>
-        </w:rPr>
-        <w:t>the majority of</w:t>
-      </w:r>
-      <w:proofErr w:type="gramEnd"/>
-      <w:r>
-        <w:rPr>
-          <w:rFonts w:ascii="Times New Roman" w:hAnsi="Times New Roman" w:cs="Times New Roman"/>
-          <w:sz w:val="24"/>
-          <w:szCs w:val="24"/>
-        </w:rPr>
-        <w:t xml:space="preserve"> currently active female groups debuted between 2017 and 2022. In contrast, the inactive groups span a wider range of debut years, primarily from 2009 to 2021. Notably, there was a significant surge in the number of female group debuts between 2015 and 2022, indicating a period of increased activity and competition.</w:t>
+        <w:t>The count of K-pop groups per debut year provides valuable insights into the trends and patterns of group formations within the industry. When examining female groups, it becomes apparent that the majority of currently active female groups debuted between 2017 and 2022. In contrast, the inactive groups span a wider range of debut years, primarily from 2009 to 2021. Notably, there was a significant surge in the number of female group debuts between 2015 and 2022, indicating a period of increased activity and competition.</w:t>
       </w:r>
       <w:r>
         <w:rPr>
@@ -4399,6 +4251,11 @@
     </w:p>
     <w:p>
       <w:pPr>
+        <w:pStyle w:val="ListParagraph"/>
+        <w:numPr>
+          <w:ilvl w:val="0"/>
+          <w:numId w:val="5"/>
+        </w:numPr>
         <w:jc w:val="both"/>
         <w:rPr>
           <w:rFonts w:ascii="Times New Roman" w:hAnsi="Times New Roman" w:cs="Times New Roman"/>
@@ -4432,6 +4289,24 @@
     </w:p>
     <w:p>
       <w:pPr>
+        <w:jc w:val="both"/>
+        <w:rPr>
+          <w:rFonts w:ascii="Times New Roman" w:hAnsi="Times New Roman" w:cs="Times New Roman"/>
+          <w:sz w:val="24"/>
+          <w:szCs w:val="24"/>
+        </w:rPr>
+      </w:pPr>
+      <w:r>
+        <w:rPr>
+          <w:rFonts w:ascii="Times New Roman" w:hAnsi="Times New Roman" w:cs="Times New Roman"/>
+          <w:sz w:val="24"/>
+          <w:szCs w:val="24"/>
+        </w:rPr>
+        <w:t>Kaggle Dataset: Kimjihoo. (n.d.). KpopDB. Retrieved from</w:t>
+      </w:r>
+    </w:p>
+    <w:p>
+      <w:pPr>
         <w:ind w:firstLine="720"/>
         <w:jc w:val="both"/>
         <w:rPr>
@@ -4440,50 +4315,6 @@
           <w:szCs w:val="24"/>
         </w:rPr>
       </w:pPr>
-      <w:r>
-        <w:rPr>
-          <w:rFonts w:ascii="Times New Roman" w:hAnsi="Times New Roman" w:cs="Times New Roman"/>
-          <w:sz w:val="24"/>
-          <w:szCs w:val="24"/>
-        </w:rPr>
-        <w:t xml:space="preserve">Kaggle Dataset: </w:t>
-      </w:r>
-      <w:proofErr w:type="spellStart"/>
-      <w:r>
-        <w:rPr>
-          <w:rFonts w:ascii="Times New Roman" w:hAnsi="Times New Roman" w:cs="Times New Roman"/>
-          <w:sz w:val="24"/>
-          <w:szCs w:val="24"/>
-        </w:rPr>
-        <w:t>Kimjihoo</w:t>
-      </w:r>
-      <w:proofErr w:type="spellEnd"/>
-      <w:r>
-        <w:rPr>
-          <w:rFonts w:ascii="Times New Roman" w:hAnsi="Times New Roman" w:cs="Times New Roman"/>
-          <w:sz w:val="24"/>
-          <w:szCs w:val="24"/>
-        </w:rPr>
-        <w:t xml:space="preserve">. (n.d.). </w:t>
-      </w:r>
-      <w:proofErr w:type="spellStart"/>
-      <w:r>
-        <w:rPr>
-          <w:rFonts w:ascii="Times New Roman" w:hAnsi="Times New Roman" w:cs="Times New Roman"/>
-          <w:sz w:val="24"/>
-          <w:szCs w:val="24"/>
-        </w:rPr>
-        <w:t>KpopDB</w:t>
-      </w:r>
-      <w:proofErr w:type="spellEnd"/>
-      <w:r>
-        <w:rPr>
-          <w:rFonts w:ascii="Times New Roman" w:hAnsi="Times New Roman" w:cs="Times New Roman"/>
-          <w:sz w:val="24"/>
-          <w:szCs w:val="24"/>
-        </w:rPr>
-        <w:t xml:space="preserve">. Retrieved from </w:t>
-      </w:r>
       <w:hyperlink r:id="rId17" w:history="1">
         <w:r>
           <w:rPr>
@@ -4498,6 +4329,24 @@
     </w:p>
     <w:p>
       <w:pPr>
+        <w:jc w:val="both"/>
+        <w:rPr>
+          <w:rFonts w:ascii="Times New Roman" w:hAnsi="Times New Roman" w:cs="Times New Roman"/>
+          <w:sz w:val="24"/>
+          <w:szCs w:val="24"/>
+        </w:rPr>
+      </w:pPr>
+      <w:r>
+        <w:rPr>
+          <w:rFonts w:ascii="Times New Roman" w:hAnsi="Times New Roman" w:cs="Times New Roman"/>
+          <w:sz w:val="24"/>
+          <w:szCs w:val="24"/>
+        </w:rPr>
+        <w:t xml:space="preserve">dbkpop Dataset: K-pop Girl Groups. (n.d.). Retrieved from </w:t>
+      </w:r>
+    </w:p>
+    <w:p>
+      <w:pPr>
         <w:ind w:firstLine="720"/>
         <w:jc w:val="both"/>
         <w:rPr>
@@ -4506,24 +4355,6 @@
           <w:szCs w:val="24"/>
         </w:rPr>
       </w:pPr>
-      <w:proofErr w:type="spellStart"/>
-      <w:r>
-        <w:rPr>
-          <w:rFonts w:ascii="Times New Roman" w:hAnsi="Times New Roman" w:cs="Times New Roman"/>
-          <w:sz w:val="24"/>
-          <w:szCs w:val="24"/>
-        </w:rPr>
-        <w:t>dbkpop</w:t>
-      </w:r>
-      <w:proofErr w:type="spellEnd"/>
-      <w:r>
-        <w:rPr>
-          <w:rFonts w:ascii="Times New Roman" w:hAnsi="Times New Roman" w:cs="Times New Roman"/>
-          <w:sz w:val="24"/>
-          <w:szCs w:val="24"/>
-        </w:rPr>
-        <w:t xml:space="preserve"> Dataset: K-pop Girl Groups. (n.d.). Retrieved from </w:t>
-      </w:r>
       <w:hyperlink r:id="rId18" w:history="1">
         <w:r>
           <w:rPr>
@@ -4532,12 +4363,48 @@
             <w:sz w:val="24"/>
             <w:szCs w:val="24"/>
           </w:rPr>
-          <w:t>https://dbkpop.com/db/k-pop-girlgroups/</w:t>
+          <w:t>https://dbkpop.com/db/k-pop</w:t>
+        </w:r>
+        <w:r>
+          <w:rPr>
+            <w:rStyle w:val="Hyperlink"/>
+            <w:rFonts w:ascii="Times New Roman" w:hAnsi="Times New Roman" w:cs="Times New Roman"/>
+            <w:sz w:val="24"/>
+            <w:szCs w:val="24"/>
+          </w:rPr>
+          <w:t>-</w:t>
+        </w:r>
+        <w:r>
+          <w:rPr>
+            <w:rStyle w:val="Hyperlink"/>
+            <w:rFonts w:ascii="Times New Roman" w:hAnsi="Times New Roman" w:cs="Times New Roman"/>
+            <w:sz w:val="24"/>
+            <w:szCs w:val="24"/>
+          </w:rPr>
+          <w:t>girlgroups/</w:t>
         </w:r>
       </w:hyperlink>
     </w:p>
     <w:p>
       <w:pPr>
+        <w:jc w:val="both"/>
+        <w:rPr>
+          <w:rFonts w:ascii="Times New Roman" w:hAnsi="Times New Roman" w:cs="Times New Roman"/>
+          <w:sz w:val="24"/>
+          <w:szCs w:val="24"/>
+        </w:rPr>
+      </w:pPr>
+      <w:r>
+        <w:rPr>
+          <w:rFonts w:ascii="Times New Roman" w:hAnsi="Times New Roman" w:cs="Times New Roman"/>
+          <w:sz w:val="24"/>
+          <w:szCs w:val="24"/>
+        </w:rPr>
+        <w:t xml:space="preserve">dbkpop Dataset: K-pop Boy Groups. (n.d.). Retrieved from </w:t>
+      </w:r>
+    </w:p>
+    <w:p>
+      <w:pPr>
         <w:ind w:firstLine="720"/>
         <w:jc w:val="both"/>
         <w:rPr>
@@ -4546,24 +4413,6 @@
           <w:szCs w:val="24"/>
         </w:rPr>
       </w:pPr>
-      <w:proofErr w:type="spellStart"/>
-      <w:r>
-        <w:rPr>
-          <w:rFonts w:ascii="Times New Roman" w:hAnsi="Times New Roman" w:cs="Times New Roman"/>
-          <w:sz w:val="24"/>
-          <w:szCs w:val="24"/>
-        </w:rPr>
-        <w:t>dbkpop</w:t>
-      </w:r>
-      <w:proofErr w:type="spellEnd"/>
-      <w:r>
-        <w:rPr>
-          <w:rFonts w:ascii="Times New Roman" w:hAnsi="Times New Roman" w:cs="Times New Roman"/>
-          <w:sz w:val="24"/>
-          <w:szCs w:val="24"/>
-        </w:rPr>
-        <w:t xml:space="preserve"> Dataset: K-pop Boy Groups. (n.d.). Retrieved from </w:t>
-      </w:r>
       <w:hyperlink r:id="rId19" w:history="1">
         <w:r>
           <w:rPr>
@@ -4572,7 +4421,16 @@
             <w:sz w:val="24"/>
             <w:szCs w:val="24"/>
           </w:rPr>
-          <w:t>https://dbkpop.com/db/k-pop-boybands/</w:t>
+          <w:t>https://dbkpop.com/db/k-pop</w:t>
+        </w:r>
+        <w:r>
+          <w:rPr>
+            <w:rStyle w:val="Hyperlink"/>
+            <w:rFonts w:ascii="Times New Roman" w:hAnsi="Times New Roman" w:cs="Times New Roman"/>
+            <w:sz w:val="24"/>
+            <w:szCs w:val="24"/>
+          </w:rPr>
+          <w:t>-boybands/</w:t>
         </w:r>
       </w:hyperlink>
     </w:p>
@@ -6214,6 +6072,18 @@
     <w:uiPriority w:val="99"/>
     <w:rsid w:val="00C3575D"/>
   </w:style>
+  <w:style w:type="character" w:styleId="FollowedHyperlink">
+    <w:name w:val="FollowedHyperlink"/>
+    <w:basedOn w:val="DefaultParagraphFont"/>
+    <w:uiPriority w:val="99"/>
+    <w:semiHidden/>
+    <w:unhideWhenUsed/>
+    <w:rsid w:val="002E2C46"/>
+    <w:rPr>
+      <w:color w:val="954F72" w:themeColor="followedHyperlink"/>
+      <w:u w:val="single"/>
+    </w:rPr>
+  </w:style>
 </w:styles>
 </file>
 

</xml_diff>